<commit_message>
Initial commit with bug fixes
</commit_message>
<xml_diff>
--- a/Program/templates/dyplomKategoria.docx
+++ b/Program/templates/dyplomKategoria.docx
@@ -16,35 +16,35 @@
           <w:sz w:val="40"/>
           <w:lang w:val="pl-PL"/>
         </w:rPr>
-        <w:t>XV Ogólnopolski Konkurs Modeli Kartonowych o Puchar Wójta Gminy Przeciszów</w:t>
-      </w:r>
-    </w:p>
-    <w:p>
-      <w:pPr>
-        <w:jc w:val="center"/>
-        <w:rPr>
-          <w:lang w:val="pl-PL"/>
-        </w:rPr>
-      </w:pPr>
-      <w:r>
-        <w:rPr>
-          <w:sz w:val="160"/>
-          <w:lang w:val="pl-PL"/>
-        </w:rPr>
-        <w:t>DYPLOM</w:t>
-      </w:r>
-    </w:p>
-    <w:p>
-      <w:pPr>
-        <w:jc w:val="center"/>
-        <w:rPr>
-          <w:b/>
-          <w:sz w:val="48"/>
-          <w:lang w:val="pl-PL"/>
-        </w:rPr>
-      </w:pPr>
+        <w:t>[Naglowek]</w:t>
+      </w:r>
       <w:bookmarkStart w:id="0" w:name="_GoBack"/>
       <w:bookmarkEnd w:id="0"/>
+    </w:p>
+    <w:p>
+      <w:pPr>
+        <w:jc w:val="center"/>
+        <w:rPr>
+          <w:lang w:val="pl-PL"/>
+        </w:rPr>
+      </w:pPr>
+      <w:r>
+        <w:rPr>
+          <w:sz w:val="160"/>
+          <w:lang w:val="pl-PL"/>
+        </w:rPr>
+        <w:t>DYPLOM</w:t>
+      </w:r>
+    </w:p>
+    <w:p>
+      <w:pPr>
+        <w:jc w:val="center"/>
+        <w:rPr>
+          <w:b/>
+          <w:sz w:val="48"/>
+          <w:lang w:val="pl-PL"/>
+        </w:rPr>
+      </w:pPr>
     </w:p>
     <w:p>
       <w:pPr>

</xml_diff>

<commit_message>
Added printing individual diplomas, bug fixes, refactoring
</commit_message>
<xml_diff>
--- a/Program/templates/dyplomKategoria.docx
+++ b/Program/templates/dyplomKategoria.docx
@@ -18,8 +18,6 @@
         </w:rPr>
         <w:t>[Naglowek]</w:t>
       </w:r>
-      <w:bookmarkStart w:id="0" w:name="_GoBack"/>
-      <w:bookmarkEnd w:id="0"/>
     </w:p>
     <w:p>
       <w:pPr>
@@ -334,12 +332,6 @@
                 <w:lang w:val="pl-PL"/>
               </w:rPr>
             </w:pPr>
-            <w:r>
-              <w:rPr>
-                <w:lang w:val="pl-PL"/>
-              </w:rPr>
-              <w:t>Wójt</w:t>
-            </w:r>
           </w:p>
         </w:tc>
         <w:tc>
@@ -367,12 +359,6 @@
                 <w:lang w:val="pl-PL"/>
               </w:rPr>
             </w:pPr>
-            <w:r>
-              <w:rPr>
-                <w:lang w:val="pl-PL"/>
-              </w:rPr>
-              <w:t>Fuczek</w:t>
-            </w:r>
           </w:p>
         </w:tc>
       </w:tr>
@@ -401,8 +387,10 @@
         <w:rPr>
           <w:lang w:val="pl-PL"/>
         </w:rPr>
-        <w:t>Przeciszów, 20 września 2015</w:t>
-      </w:r>
+        <w:t>[Stopka]</w:t>
+      </w:r>
+      <w:bookmarkStart w:id="0" w:name="_GoBack"/>
+      <w:bookmarkEnd w:id="0"/>
     </w:p>
     <w:sectPr>
       <w:pgSz w:w="11906" w:h="16838"/>

</xml_diff>